<commit_message>
Added pig queries + new screenshots.
</commit_message>
<xml_diff>
--- a/Summary Document.docx
+++ b/Summary Document.docx
@@ -65,58 +65,21 @@
         </w:drawing>
       </w:r>
     </w:p>
-    <w:p/>
-    <w:p>
-      <w:pPr>
-        <w:pStyle w:val="Heading2"/>
-      </w:pPr>
-      <w:r>
-        <w:t>List of tables {</w:t>
-      </w:r>
-      <w:proofErr w:type="spellStart"/>
-      <w:r>
-        <w:t>p_awardscoaches</w:t>
-      </w:r>
-      <w:proofErr w:type="spellEnd"/>
-      <w:r>
-        <w:t xml:space="preserve">, </w:t>
-      </w:r>
-      <w:proofErr w:type="spellStart"/>
-      <w:r>
-        <w:t>p_coaches</w:t>
-      </w:r>
-      <w:proofErr w:type="spellEnd"/>
-      <w:r>
-        <w:t xml:space="preserve">, </w:t>
-      </w:r>
-      <w:proofErr w:type="spellStart"/>
-      <w:r>
-        <w:t>p_master</w:t>
-      </w:r>
-      <w:proofErr w:type="spellEnd"/>
-      <w:r>
-        <w:t>}</w:t>
-      </w:r>
-    </w:p>
-    <w:p>
-      <w:pPr>
-        <w:pStyle w:val="ListParagraph"/>
-      </w:pPr>
-    </w:p>
     <w:p>
       <w:pPr>
         <w:ind w:left="360"/>
       </w:pPr>
+      <w:bookmarkStart w:id="0" w:name="_GoBack"/>
       <w:r>
         <w:rPr>
           <w:noProof/>
           <w:lang w:eastAsia="en-AU"/>
         </w:rPr>
         <w:drawing>
-          <wp:inline distT="0" distB="0" distL="0" distR="0" wp14:anchorId="157A8137" wp14:editId="17BBE35D">
-            <wp:extent cx="5731510" cy="3253105"/>
+          <wp:inline distT="0" distB="0" distL="0" distR="0" wp14:anchorId="3EC0D007" wp14:editId="4364B7D9">
+            <wp:extent cx="5731510" cy="3691255"/>
             <wp:effectExtent l="0" t="0" r="2540" b="4445"/>
-            <wp:docPr id="2" name="Picture 2"/>
+            <wp:docPr id="3" name="Picture 3"/>
             <wp:cNvGraphicFramePr>
               <a:graphicFrameLocks xmlns:a="http://schemas.openxmlformats.org/drawingml/2006/main" noChangeAspect="1"/>
             </wp:cNvGraphicFramePr>
@@ -136,7 +99,7 @@
                   <pic:spPr>
                     <a:xfrm>
                       <a:off x="0" y="0"/>
-                      <a:ext cx="5731510" cy="3253105"/>
+                      <a:ext cx="5731510" cy="3691255"/>
                     </a:xfrm>
                     <a:prstGeom prst="rect">
                       <a:avLst/>
@@ -148,25 +111,16 @@
           </wp:inline>
         </w:drawing>
       </w:r>
-    </w:p>
-    <w:p>
-      <w:pPr>
-        <w:pStyle w:val="ListParagraph"/>
-      </w:pPr>
-    </w:p>
+      <w:bookmarkEnd w:id="0"/>
+    </w:p>
+    <w:p/>
     <w:p>
       <w:pPr>
         <w:pStyle w:val="Heading2"/>
       </w:pPr>
       <w:r>
-        <w:lastRenderedPageBreak/>
-        <w:t xml:space="preserve">Describe </w:t>
+        <w:t>List of tables {p_awardscoaches, p_coaches, p_master}</w:t>
       </w:r>
-      <w:proofErr w:type="spellStart"/>
-      <w:r>
-        <w:t>p_awardscoaches</w:t>
-      </w:r>
-      <w:proofErr w:type="spellEnd"/>
     </w:p>
     <w:p>
       <w:pPr>
@@ -182,11 +136,12 @@
           <w:noProof/>
           <w:lang w:eastAsia="en-AU"/>
         </w:rPr>
+        <w:lastRenderedPageBreak/>
         <w:drawing>
-          <wp:inline distT="0" distB="0" distL="0" distR="0" wp14:anchorId="1E0E2C19" wp14:editId="20BE6F3C">
+          <wp:inline distT="0" distB="0" distL="0" distR="0" wp14:anchorId="157A8137" wp14:editId="17BBE35D">
             <wp:extent cx="5731510" cy="3253105"/>
             <wp:effectExtent l="0" t="0" r="2540" b="4445"/>
-            <wp:docPr id="4" name="Picture 4"/>
+            <wp:docPr id="2" name="Picture 2"/>
             <wp:cNvGraphicFramePr>
               <a:graphicFrameLocks xmlns:a="http://schemas.openxmlformats.org/drawingml/2006/main" noChangeAspect="1"/>
             </wp:cNvGraphicFramePr>
@@ -221,28 +176,36 @@
     </w:p>
     <w:p>
       <w:pPr>
+        <w:pStyle w:val="ListParagraph"/>
+      </w:pPr>
+    </w:p>
+    <w:p>
+      <w:pPr>
         <w:pStyle w:val="Heading2"/>
       </w:pPr>
       <w:r>
-        <w:t xml:space="preserve">Describe </w:t>
+        <w:t>Describe p_awardscoaches</w:t>
       </w:r>
-      <w:proofErr w:type="spellStart"/>
-      <w:r>
-        <w:t>p_coaches</w:t>
-      </w:r>
-      <w:proofErr w:type="spellEnd"/>
-    </w:p>
-    <w:p>
+    </w:p>
+    <w:p>
+      <w:pPr>
+        <w:pStyle w:val="ListParagraph"/>
+      </w:pPr>
+    </w:p>
+    <w:p>
+      <w:pPr>
+        <w:ind w:left="360"/>
+      </w:pPr>
       <w:r>
         <w:rPr>
           <w:noProof/>
           <w:lang w:eastAsia="en-AU"/>
         </w:rPr>
         <w:drawing>
-          <wp:inline distT="0" distB="0" distL="0" distR="0" wp14:anchorId="6848A60B" wp14:editId="4616EDE8">
+          <wp:inline distT="0" distB="0" distL="0" distR="0" wp14:anchorId="1E0E2C19" wp14:editId="20BE6F3C">
             <wp:extent cx="5731510" cy="3253105"/>
             <wp:effectExtent l="0" t="0" r="2540" b="4445"/>
-            <wp:docPr id="5" name="Picture 5"/>
+            <wp:docPr id="4" name="Picture 4"/>
             <wp:cNvGraphicFramePr>
               <a:graphicFrameLocks xmlns:a="http://schemas.openxmlformats.org/drawingml/2006/main" noChangeAspect="1"/>
             </wp:cNvGraphicFramePr>
@@ -281,13 +244,8 @@
       </w:pPr>
       <w:r>
         <w:lastRenderedPageBreak/>
-        <w:t xml:space="preserve">Describe </w:t>
+        <w:t>Describe p_coaches</w:t>
       </w:r>
-      <w:proofErr w:type="spellStart"/>
-      <w:r>
-        <w:t>p_master</w:t>
-      </w:r>
-      <w:proofErr w:type="spellEnd"/>
     </w:p>
     <w:p>
       <w:r>
@@ -296,10 +254,10 @@
           <w:lang w:eastAsia="en-AU"/>
         </w:rPr>
         <w:drawing>
-          <wp:inline distT="0" distB="0" distL="0" distR="0" wp14:anchorId="78B1A50F" wp14:editId="5216311A">
+          <wp:inline distT="0" distB="0" distL="0" distR="0" wp14:anchorId="6848A60B" wp14:editId="4616EDE8">
             <wp:extent cx="5731510" cy="3253105"/>
             <wp:effectExtent l="0" t="0" r="2540" b="4445"/>
-            <wp:docPr id="6" name="Picture 6"/>
+            <wp:docPr id="5" name="Picture 5"/>
             <wp:cNvGraphicFramePr>
               <a:graphicFrameLocks xmlns:a="http://schemas.openxmlformats.org/drawingml/2006/main" noChangeAspect="1"/>
             </wp:cNvGraphicFramePr>
@@ -334,18 +292,10 @@
     </w:p>
     <w:p>
       <w:pPr>
-        <w:pStyle w:val="Heading1"/>
+        <w:pStyle w:val="Heading2"/>
       </w:pPr>
       <w:r>
-        <w:t>Task 3 Coaches</w:t>
-      </w:r>
-    </w:p>
-    <w:p>
-      <w:pPr>
-        <w:pStyle w:val="Heading2"/>
-      </w:pPr>
-      <w:r>
-        <w:t>Coaches with more than 1 award</w:t>
+        <w:t>Describe p_master</w:t>
       </w:r>
     </w:p>
     <w:p>
@@ -355,10 +305,10 @@
           <w:lang w:eastAsia="en-AU"/>
         </w:rPr>
         <w:drawing>
-          <wp:inline distT="0" distB="0" distL="0" distR="0" wp14:anchorId="386687A4" wp14:editId="506E6635">
+          <wp:inline distT="0" distB="0" distL="0" distR="0" wp14:anchorId="78B1A50F" wp14:editId="5216311A">
             <wp:extent cx="5731510" cy="3253105"/>
             <wp:effectExtent l="0" t="0" r="2540" b="4445"/>
-            <wp:docPr id="7" name="Picture 7"/>
+            <wp:docPr id="6" name="Picture 6"/>
             <wp:cNvGraphicFramePr>
               <a:graphicFrameLocks xmlns:a="http://schemas.openxmlformats.org/drawingml/2006/main" noChangeAspect="1"/>
             </wp:cNvGraphicFramePr>
@@ -390,8 +340,66 @@
           </wp:inline>
         </w:drawing>
       </w:r>
-      <w:bookmarkStart w:id="0" w:name="_GoBack"/>
-      <w:bookmarkEnd w:id="0"/>
+    </w:p>
+    <w:p>
+      <w:pPr>
+        <w:pStyle w:val="Heading1"/>
+      </w:pPr>
+      <w:r>
+        <w:lastRenderedPageBreak/>
+        <w:t>Task 3 Coaches</w:t>
+      </w:r>
+    </w:p>
+    <w:p>
+      <w:pPr>
+        <w:pStyle w:val="Heading2"/>
+      </w:pPr>
+      <w:r>
+        <w:t>Coaches with more than 1 award</w:t>
+      </w:r>
+    </w:p>
+    <w:p>
+      <w:r>
+        <w:rPr>
+          <w:noProof/>
+          <w:lang w:eastAsia="en-AU"/>
+        </w:rPr>
+        <w:drawing>
+          <wp:inline distT="0" distB="0" distL="0" distR="0" wp14:anchorId="386687A4" wp14:editId="506E6635">
+            <wp:extent cx="5731510" cy="3253105"/>
+            <wp:effectExtent l="0" t="0" r="2540" b="4445"/>
+            <wp:docPr id="7" name="Picture 7"/>
+            <wp:cNvGraphicFramePr>
+              <a:graphicFrameLocks xmlns:a="http://schemas.openxmlformats.org/drawingml/2006/main" noChangeAspect="1"/>
+            </wp:cNvGraphicFramePr>
+            <a:graphic xmlns:a="http://schemas.openxmlformats.org/drawingml/2006/main">
+              <a:graphicData uri="http://schemas.openxmlformats.org/drawingml/2006/picture">
+                <pic:pic xmlns:pic="http://schemas.openxmlformats.org/drawingml/2006/picture">
+                  <pic:nvPicPr>
+                    <pic:cNvPr id="1" name=""/>
+                    <pic:cNvPicPr/>
+                  </pic:nvPicPr>
+                  <pic:blipFill>
+                    <a:blip r:embed="rId11"/>
+                    <a:stretch>
+                      <a:fillRect/>
+                    </a:stretch>
+                  </pic:blipFill>
+                  <pic:spPr>
+                    <a:xfrm>
+                      <a:off x="0" y="0"/>
+                      <a:ext cx="5731510" cy="3253105"/>
+                    </a:xfrm>
+                    <a:prstGeom prst="rect">
+                      <a:avLst/>
+                    </a:prstGeom>
+                  </pic:spPr>
+                </pic:pic>
+              </a:graphicData>
+            </a:graphic>
+          </wp:inline>
+        </w:drawing>
+      </w:r>
     </w:p>
     <w:sectPr>
       <w:pgSz w:w="11906" w:h="16838"/>
@@ -761,6 +769,7 @@
     <w:lsdException w:name="HTML Sample" w:semiHidden="1" w:unhideWhenUsed="1"/>
     <w:lsdException w:name="HTML Typewriter" w:semiHidden="1" w:unhideWhenUsed="1"/>
     <w:lsdException w:name="HTML Variable" w:semiHidden="1" w:unhideWhenUsed="1"/>
+    <w:lsdException w:name="Normal Table" w:semiHidden="1" w:unhideWhenUsed="1"/>
     <w:lsdException w:name="annotation subject" w:semiHidden="1" w:unhideWhenUsed="1"/>
     <w:lsdException w:name="No List" w:semiHidden="1" w:unhideWhenUsed="1"/>
     <w:lsdException w:name="Outline List 1" w:semiHidden="1" w:unhideWhenUsed="1"/>
@@ -806,9 +815,11 @@
     <w:lsdException w:name="Table Subtle 1" w:semiHidden="1" w:unhideWhenUsed="1"/>
     <w:lsdException w:name="Table Subtle 2" w:semiHidden="1" w:unhideWhenUsed="1"/>
     <w:lsdException w:name="Table Web 1" w:semiHidden="1" w:unhideWhenUsed="1"/>
+    <w:lsdException w:name="Table Web 2" w:semiHidden="1" w:unhideWhenUsed="1"/>
     <w:lsdException w:name="Table Web 3" w:semiHidden="1" w:unhideWhenUsed="1"/>
     <w:lsdException w:name="Balloon Text" w:semiHidden="1" w:unhideWhenUsed="1"/>
     <w:lsdException w:name="Table Grid" w:uiPriority="39"/>
+    <w:lsdException w:name="Table Theme" w:semiHidden="1" w:unhideWhenUsed="1"/>
     <w:lsdException w:name="Placeholder Text" w:semiHidden="1"/>
     <w:lsdException w:name="No Spacing" w:uiPriority="1" w:qFormat="1"/>
     <w:lsdException w:name="Light Shading" w:uiPriority="60"/>

</xml_diff>